<commit_message>
versi by william <tambahan>
</commit_message>
<xml_diff>
--- a/Fausta/Versi ICQ by william.docx
+++ b/Fausta/Versi ICQ by william.docx
@@ -440,6 +440,7 @@
     </w:p>
     <w:p>
       <w:pPr>
+        <w:spacing w:after="0"/>
         <w:rPr>
           <w:b/>
           <w:sz w:val="28"/>
@@ -458,6 +459,7 @@
     </w:p>
     <w:p>
       <w:pPr>
+        <w:spacing w:after="0"/>
         <w:rPr>
           <w:sz w:val="28"/>
           <w:szCs w:val="28"/>
@@ -473,6 +475,16 @@
     </w:p>
     <w:p>
       <w:pPr>
+        <w:spacing w:after="0"/>
+        <w:rPr>
+          <w:sz w:val="28"/>
+          <w:szCs w:val="28"/>
+        </w:rPr>
+      </w:pPr>
+    </w:p>
+    <w:p>
+      <w:pPr>
+        <w:spacing w:after="0"/>
         <w:rPr>
           <w:sz w:val="28"/>
           <w:szCs w:val="28"/>
@@ -485,16 +497,104 @@
         </w:rPr>
         <w:t>ICQ juga sudah muncul untuk windows 8 dan fitur yang disediakan : Messaging ,  free video and audio calls , facebook , Vkontakte , odnoklassniki, picture ,video  and file share , free sms .</w:t>
       </w:r>
-    </w:p>
-    <w:p>
-      <w:pPr>
-        <w:rPr>
-          <w:sz w:val="28"/>
-          <w:szCs w:val="28"/>
-        </w:rPr>
-      </w:pPr>
       <w:bookmarkStart w:id="0" w:name="_GoBack"/>
       <w:bookmarkEnd w:id="0"/>
+    </w:p>
+    <w:p>
+      <w:pPr>
+        <w:rPr>
+          <w:sz w:val="28"/>
+          <w:szCs w:val="28"/>
+        </w:rPr>
+      </w:pPr>
+    </w:p>
+    <w:p>
+      <w:pPr>
+        <w:rPr>
+          <w:sz w:val="28"/>
+          <w:szCs w:val="28"/>
+        </w:rPr>
+      </w:pPr>
+    </w:p>
+    <w:p>
+      <w:pPr>
+        <w:rPr>
+          <w:sz w:val="28"/>
+          <w:szCs w:val="28"/>
+        </w:rPr>
+      </w:pPr>
+    </w:p>
+    <w:p>
+      <w:pPr>
+        <w:spacing w:after="0"/>
+        <w:rPr>
+          <w:sz w:val="28"/>
+          <w:szCs w:val="28"/>
+        </w:rPr>
+      </w:pPr>
+      <w:r>
+        <w:rPr>
+          <w:sz w:val="28"/>
+          <w:szCs w:val="28"/>
+        </w:rPr>
+        <w:t xml:space="preserve">Semalam </w:t>
+      </w:r>
+      <w:r>
+        <w:rPr>
+          <w:sz w:val="28"/>
+          <w:szCs w:val="28"/>
+        </w:rPr>
+        <w:tab/>
+        <w:t>: Mencari sejarah dari ICQ</w:t>
+      </w:r>
+    </w:p>
+    <w:p>
+      <w:pPr>
+        <w:spacing w:after="0"/>
+        <w:rPr>
+          <w:sz w:val="28"/>
+          <w:szCs w:val="28"/>
+        </w:rPr>
+      </w:pPr>
+      <w:r>
+        <w:rPr>
+          <w:sz w:val="28"/>
+          <w:szCs w:val="28"/>
+        </w:rPr>
+        <w:t>Hari ini</w:t>
+      </w:r>
+      <w:r>
+        <w:rPr>
+          <w:sz w:val="28"/>
+          <w:szCs w:val="28"/>
+        </w:rPr>
+        <w:tab/>
+        <w:t>:Mencari fitur-fitur dari ICQ beserta perbedaannya</w:t>
+      </w:r>
+    </w:p>
+    <w:p>
+      <w:pPr>
+        <w:spacing w:after="0"/>
+        <w:rPr>
+          <w:sz w:val="28"/>
+          <w:szCs w:val="28"/>
+        </w:rPr>
+      </w:pPr>
+      <w:r>
+        <w:rPr>
+          <w:sz w:val="28"/>
+          <w:szCs w:val="28"/>
+        </w:rPr>
+        <w:t>Masalah</w:t>
+      </w:r>
+      <w:r>
+        <w:rPr>
+          <w:sz w:val="28"/>
+          <w:szCs w:val="28"/>
+        </w:rPr>
+        <w:tab/>
+        <w:t>: -</w:t>
+      </w:r>
     </w:p>
     <w:sectPr>
       <w:pgSz w:w="11906" w:h="16838"/>

</xml_diff>